<commit_message>
stampa con word senza errori
</commit_message>
<xml_diff>
--- a/PapiroMVC/Report/ControlTableCostDetail.docx
+++ b/PapiroMVC/Report/ControlTableCostDetail.docx
@@ -67,6 +67,9 @@
           <w:p>
             <w:pPr>
               <w:jc w:val="center"/>
+              <w:rPr>
+                <w:sz w:val="24"/>
+              </w:rPr>
             </w:pPr>
             <w:r>
               <w:rPr>
@@ -87,6 +90,60 @@
                 <w:sz w:val="24"/>
               </w:rPr>
               <w:t xml:space="preserve">_________________ </w:t>
+            </w:r>
+          </w:p>
+          <w:p>
+            <w:pPr>
+              <w:jc w:val="center"/>
+              <w:rPr>
+                <w:sz w:val="24"/>
+              </w:rPr>
+            </w:pPr>
+          </w:p>
+          <w:p>
+            <w:pPr>
+              <w:jc w:val="center"/>
+            </w:pPr>
+            <w:r>
+              <w:rPr>
+                <w:noProof/>
+                <w:lang w:val="it-IT"/>
+              </w:rPr>
+              <w:drawing>
+                <wp:inline distT="0" distB="0" distL="0" distR="0">
+                  <wp:extent cx="4181865" cy="1222250"/>
+                  <wp:effectExtent l="19050" t="0" r="9135" b="0"/>
+                  <wp:docPr id="2" name="Immagine 1" descr="schemabobina.png"/>
+                  <wp:cNvGraphicFramePr>
+                    <a:graphicFrameLocks xmlns:a="http://schemas.openxmlformats.org/drawingml/2006/main" noChangeAspect="1"/>
+                  </wp:cNvGraphicFramePr>
+                  <a:graphic xmlns:a="http://schemas.openxmlformats.org/drawingml/2006/main">
+                    <a:graphicData uri="http://schemas.openxmlformats.org/drawingml/2006/picture">
+                      <pic:pic xmlns:pic="http://schemas.openxmlformats.org/drawingml/2006/picture">
+                        <pic:nvPicPr>
+                          <pic:cNvPr id="0" name="schemabobina.png"/>
+                          <pic:cNvPicPr/>
+                        </pic:nvPicPr>
+                        <pic:blipFill>
+                          <a:blip r:embed="rId4" cstate="print"/>
+                          <a:stretch>
+                            <a:fillRect/>
+                          </a:stretch>
+                        </pic:blipFill>
+                        <pic:spPr>
+                          <a:xfrm>
+                            <a:off x="0" y="0"/>
+                            <a:ext cx="4181865" cy="1222250"/>
+                          </a:xfrm>
+                          <a:prstGeom prst="rect">
+                            <a:avLst/>
+                          </a:prstGeom>
+                        </pic:spPr>
+                      </pic:pic>
+                    </a:graphicData>
+                  </a:graphic>
+                </wp:inline>
+              </w:drawing>
             </w:r>
             <w:fldSimple w:instr=" DOCPROPERTY  Cost.Description  \* MERGEFORMAT "/>
           </w:p>
@@ -228,13 +285,7 @@
         </w:tc>
       </w:tr>
     </w:tbl>
-    <w:p>
-      <w:pPr>
-        <w:rPr>
-          <w:u w:val="single"/>
-        </w:rPr>
-      </w:pPr>
-    </w:p>
+    <w:p/>
     <w:sectPr>
       <w:pgSz w:w="11906" w:h="16838"/>
       <w:pgMar w:top="1417" w:right="1134" w:bottom="1134" w:left="1134" w:header="708" w:footer="708" w:gutter="0"/>
@@ -404,7 +455,7 @@
   <w:style w:type="paragraph" w:default="1" w:styleId="Normale">
     <w:name w:val="Normal"/>
     <w:qFormat/>
-    <w:rsid w:val="00C85E66"/>
+    <w:rsid w:val="00A820E8"/>
     <w:pPr>
       <w:spacing w:after="0" w:line="240" w:lineRule="auto"/>
     </w:pPr>
@@ -445,7 +496,7 @@
     <w:name w:val="Table Grid"/>
     <w:basedOn w:val="Tabellanormale"/>
     <w:uiPriority w:val="59"/>
-    <w:rsid w:val="00C85E66"/>
+    <w:rsid w:val="00A820E8"/>
     <w:pPr>
       <w:spacing w:after="0" w:line="240" w:lineRule="auto"/>
     </w:pPr>
@@ -466,6 +517,34 @@
         <w:right w:w="108" w:type="dxa"/>
       </w:tblCellMar>
     </w:tblPr>
+  </w:style>
+  <w:style w:type="paragraph" w:styleId="Testofumetto">
+    <w:name w:val="Balloon Text"/>
+    <w:basedOn w:val="Normale"/>
+    <w:link w:val="TestofumettoCarattere"/>
+    <w:uiPriority w:val="99"/>
+    <w:semiHidden/>
+    <w:unhideWhenUsed/>
+    <w:rsid w:val="00A820E8"/>
+    <w:rPr>
+      <w:rFonts w:ascii="Tahoma" w:hAnsi="Tahoma" w:cs="Tahoma"/>
+      <w:sz w:val="16"/>
+      <w:szCs w:val="16"/>
+    </w:rPr>
+  </w:style>
+  <w:style w:type="character" w:customStyle="1" w:styleId="TestofumettoCarattere">
+    <w:name w:val="Testo fumetto Carattere"/>
+    <w:basedOn w:val="Carpredefinitoparagrafo"/>
+    <w:link w:val="Testofumetto"/>
+    <w:uiPriority w:val="99"/>
+    <w:semiHidden/>
+    <w:rsid w:val="00A820E8"/>
+    <w:rPr>
+      <w:rFonts w:ascii="Tahoma" w:eastAsiaTheme="minorEastAsia" w:hAnsi="Tahoma" w:cs="Tahoma"/>
+      <w:sz w:val="16"/>
+      <w:szCs w:val="16"/>
+      <w:lang w:val="en-US" w:eastAsia="it-IT"/>
+    </w:rPr>
   </w:style>
 </w:styles>
 </file>

</xml_diff>